<commit_message>
code changes in conf and doc
</commit_message>
<xml_diff>
--- a/design/design-doc.docx
+++ b/design/design-doc.docx
@@ -322,42 +322,103 @@
       <w:pPr>
         <w:pStyle w:val="ListParagraph"/>
         <w:rPr>
-          <w:rFonts w:asciiTheme="majorHAnsi" w:hAnsiTheme="majorHAnsi"/>
-          <w:sz w:val="28"/>
-          <w:szCs w:val="28"/>
-        </w:rPr>
-      </w:pPr>
-      <w:r>
-        <w:rPr>
-          <w:rFonts w:asciiTheme="majorHAnsi" w:hAnsiTheme="majorHAnsi" w:cs="Arial"/>
-          <w:sz w:val="28"/>
-          <w:szCs w:val="28"/>
-        </w:rPr>
-        <w:t xml:space="preserve">User can see notification but his work won’t be distracted, </w:t>
-      </w:r>
-      <w:proofErr w:type="gramStart"/>
-      <w:r>
-        <w:rPr>
-          <w:rFonts w:asciiTheme="majorHAnsi" w:hAnsiTheme="majorHAnsi" w:cs="Arial"/>
-          <w:sz w:val="28"/>
-          <w:szCs w:val="28"/>
-        </w:rPr>
-        <w:t>If</w:t>
-      </w:r>
-      <w:proofErr w:type="gramEnd"/>
-      <w:r>
-        <w:rPr>
-          <w:rFonts w:asciiTheme="majorHAnsi" w:hAnsiTheme="majorHAnsi" w:cs="Arial"/>
-          <w:sz w:val="28"/>
-          <w:szCs w:val="28"/>
-        </w:rPr>
-        <w:t xml:space="preserve"> he want to close he can close by click on X icon.</w:t>
-      </w:r>
+          <w:rFonts w:asciiTheme="majorHAnsi" w:hAnsiTheme="majorHAnsi" w:cs="Arial"/>
+          <w:sz w:val="28"/>
+          <w:szCs w:val="28"/>
+        </w:rPr>
+      </w:pPr>
+      <w:r>
+        <w:rPr>
+          <w:rFonts w:asciiTheme="majorHAnsi" w:hAnsiTheme="majorHAnsi" w:cs="Arial"/>
+          <w:sz w:val="28"/>
+          <w:szCs w:val="28"/>
+        </w:rPr>
+        <w:t>User can see notification but his work won’t be distracted, If he want to close he can close by click on X icon.</w:t>
+      </w:r>
+    </w:p>
+    <w:p>
+      <w:pPr>
+        <w:pStyle w:val="ListParagraph"/>
+        <w:rPr>
+          <w:rFonts w:asciiTheme="majorHAnsi" w:hAnsiTheme="majorHAnsi" w:cs="Arial"/>
+          <w:sz w:val="28"/>
+          <w:szCs w:val="28"/>
+        </w:rPr>
+      </w:pPr>
+      <w:r>
+        <w:rPr>
+          <w:rFonts w:asciiTheme="majorHAnsi" w:hAnsiTheme="majorHAnsi" w:cs="Arial"/>
+          <w:sz w:val="28"/>
+          <w:szCs w:val="28"/>
+        </w:rPr>
+        <w:lastRenderedPageBreak/>
+        <w:t>Directory List:</w:t>
+      </w:r>
+    </w:p>
+    <w:p>
+      <w:pPr>
+        <w:pStyle w:val="ListParagraph"/>
+        <w:rPr>
+          <w:rFonts w:asciiTheme="majorHAnsi" w:hAnsiTheme="majorHAnsi" w:cs="Arial"/>
+          <w:sz w:val="28"/>
+          <w:szCs w:val="28"/>
+        </w:rPr>
+      </w:pPr>
       <w:bookmarkStart w:id="0" w:name="_GoBack"/>
       <w:bookmarkEnd w:id="0"/>
     </w:p>
+    <w:p>
+      <w:pPr>
+        <w:pStyle w:val="ListParagraph"/>
+        <w:rPr>
+          <w:rFonts w:asciiTheme="majorHAnsi" w:hAnsiTheme="majorHAnsi"/>
+          <w:sz w:val="28"/>
+          <w:szCs w:val="28"/>
+        </w:rPr>
+      </w:pPr>
+      <w:r>
+        <w:rPr>
+          <w:noProof/>
+        </w:rPr>
+        <w:drawing>
+          <wp:inline distT="0" distB="0" distL="0" distR="0" wp14:anchorId="124B34C4" wp14:editId="55CB1AF4">
+            <wp:extent cx="5943600" cy="4147820"/>
+            <wp:effectExtent l="0" t="0" r="0" b="5080"/>
+            <wp:docPr id="2" name="Picture 2"/>
+            <wp:cNvGraphicFramePr>
+              <a:graphicFrameLocks xmlns:a="http://schemas.openxmlformats.org/drawingml/2006/main" noChangeAspect="1"/>
+            </wp:cNvGraphicFramePr>
+            <a:graphic xmlns:a="http://schemas.openxmlformats.org/drawingml/2006/main">
+              <a:graphicData uri="http://schemas.openxmlformats.org/drawingml/2006/picture">
+                <pic:pic xmlns:pic="http://schemas.openxmlformats.org/drawingml/2006/picture">
+                  <pic:nvPicPr>
+                    <pic:cNvPr id="1" name=""/>
+                    <pic:cNvPicPr/>
+                  </pic:nvPicPr>
+                  <pic:blipFill>
+                    <a:blip r:embed="rId8"/>
+                    <a:stretch>
+                      <a:fillRect/>
+                    </a:stretch>
+                  </pic:blipFill>
+                  <pic:spPr>
+                    <a:xfrm>
+                      <a:off x="0" y="0"/>
+                      <a:ext cx="5943600" cy="4147820"/>
+                    </a:xfrm>
+                    <a:prstGeom prst="rect">
+                      <a:avLst/>
+                    </a:prstGeom>
+                  </pic:spPr>
+                </pic:pic>
+              </a:graphicData>
+            </a:graphic>
+          </wp:inline>
+        </w:drawing>
+      </w:r>
+    </w:p>
     <w:sectPr>
-      <w:headerReference w:type="default" r:id="rId8"/>
+      <w:headerReference w:type="default" r:id="rId9"/>
       <w:pgSz w:w="12240" w:h="15840"/>
       <w:pgMar w:top="1440" w:right="1440" w:bottom="1440" w:left="1440" w:header="720" w:footer="720" w:gutter="0"/>
       <w:cols w:space="720"/>

</xml_diff>